<commit_message>
push corrected L1-WX2UseCase.docx document
contents of L1-WX2UseCase.docx were incorrect.  this push fixes it.
</commit_message>
<xml_diff>
--- a/L1-WX2UseCase.docx
+++ b/L1-WX2UseCase.docx
@@ -4,7 +4,7 @@
   <w:body>
     <w:p>
       <w:pPr>
-        <w:spacing w:after="60" w:line="240" w:lineRule="auto"/>
+        <w:spacing w:after="0" w:line="240" w:lineRule="auto"/>
         <w:rPr>
           <w:rFonts w:ascii="Times New Roman" w:eastAsia="Times New Roman" w:hAnsi="Times New Roman" w:cs="Times New Roman"/>
           <w:kern w:val="0"/>
@@ -15,14 +15,14 @@
       </w:pPr>
       <w:r>
         <w:rPr>
-          <w:rFonts w:ascii="Times New Roman" w:eastAsia="Times New Roman" w:hAnsi="Times New Roman" w:cs="Times New Roman"/>
+          <w:rFonts w:ascii="Calibri" w:eastAsia="Times New Roman" w:hAnsi="Calibri" w:cs="Calibri"/>
           <w:color w:val="000000"/>
           <w:kern w:val="0"/>
           <w:sz w:val="28"/>
           <w:szCs w:val="28"/>
           <w14:ligatures w14:val="none"/>
         </w:rPr>
-        <w:t>Program Requirements Document</w:t>
+        <w:t>Use Case Definition Document</w:t>
       </w:r>
     </w:p>
     <w:p>
@@ -38,7 +38,7 @@
       </w:pPr>
       <w:r>
         <w:rPr>
-          <w:rFonts w:ascii="Times New Roman" w:eastAsia="Times New Roman" w:hAnsi="Times New Roman" w:cs="Times New Roman"/>
+          <w:rFonts w:ascii="Calibri" w:eastAsia="Times New Roman" w:hAnsi="Calibri" w:cs="Calibri"/>
           <w:color w:val="000000"/>
           <w:kern w:val="0"/>
           <w:sz w:val="20"/>
@@ -49,7 +49,7 @@
       </w:r>
       <w:r>
         <w:rPr>
-          <w:rFonts w:ascii="Times New Roman" w:eastAsia="Times New Roman" w:hAnsi="Times New Roman" w:cs="Times New Roman"/>
+          <w:rFonts w:ascii="Calibri" w:eastAsia="Times New Roman" w:hAnsi="Calibri" w:cs="Calibri"/>
           <w:color w:val="000000"/>
           <w:kern w:val="0"/>
           <w:sz w:val="20"/>
@@ -60,7 +60,7 @@
       </w:r>
       <w:r>
         <w:rPr>
-          <w:rFonts w:ascii="Times New Roman" w:eastAsia="Times New Roman" w:hAnsi="Times New Roman" w:cs="Times New Roman"/>
+          <w:rFonts w:ascii="Calibri" w:eastAsia="Times New Roman" w:hAnsi="Calibri" w:cs="Calibri"/>
           <w:color w:val="000000"/>
           <w:kern w:val="0"/>
           <w:sz w:val="20"/>
@@ -68,24 +68,79 @@
           <w14:ligatures w14:val="none"/>
         </w:rPr>
         <w:tab/>
+      </w:r>
+      <w:r>
+        <w:rPr>
+          <w:rFonts w:ascii="Calibri" w:eastAsia="Times New Roman" w:hAnsi="Calibri" w:cs="Calibri"/>
+          <w:color w:val="000000"/>
+          <w:kern w:val="0"/>
+          <w:sz w:val="20"/>
+          <w:szCs w:val="20"/>
+          <w14:ligatures w14:val="none"/>
+        </w:rPr>
+        <w:t xml:space="preserve">                                                               </w:t>
+      </w:r>
+      <w:r>
+        <w:rPr>
+          <w:rFonts w:ascii="Calibri" w:eastAsia="Times New Roman" w:hAnsi="Calibri" w:cs="Calibri"/>
+          <w:color w:val="000000"/>
+          <w:kern w:val="0"/>
+          <w:sz w:val="20"/>
+          <w:szCs w:val="20"/>
+          <w14:ligatures w14:val="none"/>
+        </w:rPr>
+        <w:t xml:space="preserve">                                                          </w:t>
+      </w:r>
+      <w:r>
+        <w:rPr>
+          <w:rFonts w:ascii="Times New Roman" w:eastAsia="Times New Roman" w:hAnsi="Times New Roman" w:cs="Times New Roman"/>
+          <w:color w:val="000000"/>
+          <w:kern w:val="0"/>
+          <w:sz w:val="20"/>
+          <w:szCs w:val="20"/>
+          <w14:ligatures w14:val="none"/>
+        </w:rPr>
         <w:t>Wednesday, January 31, 2024</w:t>
       </w:r>
     </w:p>
     <w:p>
       <w:pPr>
-        <w:spacing w:after="240" w:line="240" w:lineRule="auto"/>
-        <w:rPr>
-          <w:rFonts w:ascii="Times New Roman" w:eastAsia="Times New Roman" w:hAnsi="Times New Roman" w:cs="Times New Roman"/>
-          <w:kern w:val="0"/>
-          <w:sz w:val="24"/>
-          <w:szCs w:val="24"/>
-          <w14:ligatures w14:val="none"/>
-        </w:rPr>
-      </w:pPr>
+        <w:spacing w:after="0" w:line="240" w:lineRule="auto"/>
+        <w:rPr>
+          <w:rFonts w:ascii="Times New Roman" w:eastAsia="Times New Roman" w:hAnsi="Times New Roman" w:cs="Times New Roman"/>
+          <w:kern w:val="0"/>
+          <w:sz w:val="24"/>
+          <w:szCs w:val="24"/>
+          <w14:ligatures w14:val="none"/>
+        </w:rPr>
+      </w:pPr>
+    </w:p>
+    <w:p>
+      <w:pPr>
+        <w:spacing w:after="200" w:line="240" w:lineRule="auto"/>
+        <w:rPr>
+          <w:rFonts w:ascii="Times New Roman" w:eastAsia="Times New Roman" w:hAnsi="Times New Roman" w:cs="Times New Roman"/>
+          <w:kern w:val="0"/>
+          <w:sz w:val="24"/>
+          <w:szCs w:val="24"/>
+          <w14:ligatures w14:val="none"/>
+        </w:rPr>
+      </w:pPr>
+      <w:r>
+        <w:rPr>
+          <w:rFonts w:ascii="Cambria" w:eastAsia="Times New Roman" w:hAnsi="Cambria" w:cs="Times New Roman"/>
+          <w:color w:val="000000"/>
+          <w:kern w:val="0"/>
+          <w:sz w:val="52"/>
+          <w:szCs w:val="52"/>
+          <w14:ligatures w14:val="none"/>
+        </w:rPr>
+        <w:t>Use Case Definition</w:t>
+      </w:r>
     </w:p>
     <w:tbl>
       <w:tblPr>
-        <w:tblW w:w="0" w:type="auto"/>
+        <w:tblW w:w="9345" w:type="dxa"/>
         <w:tblCellMar>
           <w:top w:w="15" w:type="dxa"/>
           <w:left w:w="15" w:type="dxa"/>
@@ -95,243 +150,22 @@
         <w:tblLook w:val="04A0" w:firstRow="1" w:lastRow="0" w:firstColumn="1" w:lastColumn="0" w:noHBand="0" w:noVBand="1"/>
       </w:tblPr>
       <w:tblGrid>
-        <w:gridCol w:w="3654"/>
-        <w:gridCol w:w="4735"/>
-      </w:tblGrid>
-      <w:tr>
-        <w:tc>
-          <w:tcPr>
-            <w:tcW w:w="0" w:type="auto"/>
-            <w:tcBorders>
-              <w:top w:val="single" w:sz="4" w:space="0" w:color="BFBFBF"/>
-              <w:left w:val="single" w:sz="4" w:space="0" w:color="BFBFBF"/>
-              <w:bottom w:val="single" w:sz="4" w:space="0" w:color="BFBFBF"/>
-              <w:right w:val="single" w:sz="4" w:space="0" w:color="BFBFBF"/>
-            </w:tcBorders>
-            <w:tcMar>
-              <w:top w:w="0" w:type="dxa"/>
-              <w:left w:w="108" w:type="dxa"/>
-              <w:bottom w:w="0" w:type="dxa"/>
-              <w:right w:w="108" w:type="dxa"/>
-            </w:tcMar>
-            <w:hideMark/>
-          </w:tcPr>
-          <w:p>
-            <w:pPr>
-              <w:spacing w:after="0" w:line="240" w:lineRule="auto"/>
-              <w:rPr>
-                <w:rFonts w:ascii="Times New Roman" w:eastAsia="Times New Roman" w:hAnsi="Times New Roman" w:cs="Times New Roman"/>
-                <w:kern w:val="0"/>
-                <w:sz w:val="24"/>
-                <w:szCs w:val="24"/>
-                <w14:ligatures w14:val="none"/>
-              </w:rPr>
-            </w:pPr>
-            <w:r>
-              <w:rPr>
-                <w:rFonts w:ascii="Times New Roman" w:eastAsia="Times New Roman" w:hAnsi="Times New Roman" w:cs="Times New Roman"/>
-                <w:b/>
-                <w:bCs/>
-                <w:color w:val="000000"/>
-                <w:kern w:val="0"/>
-                <w:sz w:val="28"/>
-                <w:szCs w:val="28"/>
-                <w14:ligatures w14:val="none"/>
-              </w:rPr>
-              <w:t>Application/ Program name:</w:t>
-            </w:r>
-          </w:p>
-        </w:tc>
-        <w:tc>
-          <w:tcPr>
-            <w:tcW w:w="0" w:type="auto"/>
-            <w:tcBorders>
-              <w:top w:val="single" w:sz="4" w:space="0" w:color="BFBFBF"/>
-              <w:left w:val="single" w:sz="4" w:space="0" w:color="BFBFBF"/>
-              <w:bottom w:val="single" w:sz="4" w:space="0" w:color="BFBFBF"/>
-              <w:right w:val="single" w:sz="4" w:space="0" w:color="BFBFBF"/>
-            </w:tcBorders>
-            <w:tcMar>
-              <w:top w:w="0" w:type="dxa"/>
-              <w:left w:w="108" w:type="dxa"/>
-              <w:bottom w:w="0" w:type="dxa"/>
-              <w:right w:w="108" w:type="dxa"/>
-            </w:tcMar>
-            <w:hideMark/>
-          </w:tcPr>
-          <w:p>
-            <w:pPr>
-              <w:spacing w:after="0" w:line="240" w:lineRule="auto"/>
-              <w:rPr>
-                <w:rFonts w:ascii="Times New Roman" w:eastAsia="Times New Roman" w:hAnsi="Times New Roman" w:cs="Times New Roman"/>
-                <w:kern w:val="0"/>
-                <w:sz w:val="24"/>
-                <w:szCs w:val="24"/>
-                <w14:ligatures w14:val="none"/>
-              </w:rPr>
-            </w:pPr>
-            <w:r>
-              <w:rPr>
-                <w:rFonts w:ascii="Times New Roman" w:eastAsia="Times New Roman" w:hAnsi="Times New Roman" w:cs="Times New Roman"/>
-                <w:color w:val="000000"/>
-                <w:kern w:val="0"/>
-                <w:sz w:val="24"/>
-                <w:szCs w:val="24"/>
-                <w14:ligatures w14:val="none"/>
-              </w:rPr>
-              <w:t>TomNJerryLawnServiceBiller</w:t>
-            </w:r>
-          </w:p>
-        </w:tc>
-      </w:tr>
-      <w:tr>
-        <w:tc>
-          <w:tcPr>
-            <w:tcW w:w="0" w:type="auto"/>
-            <w:tcBorders>
-              <w:top w:val="single" w:sz="4" w:space="0" w:color="BFBFBF"/>
-              <w:left w:val="single" w:sz="4" w:space="0" w:color="BFBFBF"/>
-              <w:bottom w:val="single" w:sz="4" w:space="0" w:color="BFBFBF"/>
-              <w:right w:val="single" w:sz="4" w:space="0" w:color="BFBFBF"/>
-            </w:tcBorders>
-            <w:tcMar>
-              <w:top w:w="0" w:type="dxa"/>
-              <w:left w:w="108" w:type="dxa"/>
-              <w:bottom w:w="0" w:type="dxa"/>
-              <w:right w:w="108" w:type="dxa"/>
-            </w:tcMar>
-            <w:hideMark/>
-          </w:tcPr>
-          <w:p>
-            <w:pPr>
-              <w:spacing w:after="0" w:line="240" w:lineRule="auto"/>
-              <w:rPr>
-                <w:rFonts w:ascii="Times New Roman" w:eastAsia="Times New Roman" w:hAnsi="Times New Roman" w:cs="Times New Roman"/>
-                <w:kern w:val="0"/>
-                <w:sz w:val="24"/>
-                <w:szCs w:val="24"/>
-                <w14:ligatures w14:val="none"/>
-              </w:rPr>
-            </w:pPr>
-            <w:r>
-              <w:rPr>
-                <w:rFonts w:ascii="Times New Roman" w:eastAsia="Times New Roman" w:hAnsi="Times New Roman" w:cs="Times New Roman"/>
-                <w:b/>
-                <w:bCs/>
-                <w:color w:val="000000"/>
-                <w:kern w:val="0"/>
-                <w:sz w:val="28"/>
-                <w:szCs w:val="28"/>
-                <w14:ligatures w14:val="none"/>
-              </w:rPr>
-              <w:t>Written by:</w:t>
-            </w:r>
-          </w:p>
-        </w:tc>
-        <w:tc>
-          <w:tcPr>
-            <w:tcW w:w="0" w:type="auto"/>
-            <w:tcBorders>
-              <w:top w:val="single" w:sz="4" w:space="0" w:color="BFBFBF"/>
-              <w:left w:val="single" w:sz="4" w:space="0" w:color="BFBFBF"/>
-              <w:bottom w:val="single" w:sz="4" w:space="0" w:color="BFBFBF"/>
-              <w:right w:val="single" w:sz="4" w:space="0" w:color="BFBFBF"/>
-            </w:tcBorders>
-            <w:tcMar>
-              <w:top w:w="0" w:type="dxa"/>
-              <w:left w:w="108" w:type="dxa"/>
-              <w:bottom w:w="0" w:type="dxa"/>
-              <w:right w:w="108" w:type="dxa"/>
-            </w:tcMar>
-            <w:hideMark/>
-          </w:tcPr>
-          <w:p>
-            <w:pPr>
-              <w:spacing w:after="0" w:line="240" w:lineRule="auto"/>
-              <w:rPr>
-                <w:rFonts w:ascii="Times New Roman" w:eastAsia="Times New Roman" w:hAnsi="Times New Roman" w:cs="Times New Roman"/>
-                <w:kern w:val="0"/>
-                <w:sz w:val="24"/>
-                <w:szCs w:val="24"/>
-                <w14:ligatures w14:val="none"/>
-              </w:rPr>
-            </w:pPr>
-            <w:r>
-              <w:rPr>
-                <w:rFonts w:ascii="Times New Roman" w:eastAsia="Times New Roman" w:hAnsi="Times New Roman" w:cs="Times New Roman"/>
-                <w:color w:val="000000"/>
-                <w:kern w:val="0"/>
-                <w:sz w:val="24"/>
-                <w:szCs w:val="24"/>
-                <w14:ligatures w14:val="none"/>
-              </w:rPr>
-              <w:t>Adam Karsner, Anele Ngcongo, Elijah Topete,</w:t>
-            </w:r>
-          </w:p>
-          <w:p>
-            <w:pPr>
-              <w:spacing w:after="0" w:line="240" w:lineRule="auto"/>
-              <w:rPr>
-                <w:rFonts w:ascii="Times New Roman" w:eastAsia="Times New Roman" w:hAnsi="Times New Roman" w:cs="Times New Roman"/>
-                <w:kern w:val="0"/>
-                <w:sz w:val="24"/>
-                <w:szCs w:val="24"/>
-                <w14:ligatures w14:val="none"/>
-              </w:rPr>
-            </w:pPr>
-            <w:r>
-              <w:rPr>
-                <w:rFonts w:ascii="Times New Roman" w:eastAsia="Times New Roman" w:hAnsi="Times New Roman" w:cs="Times New Roman"/>
-                <w:color w:val="000000"/>
-                <w:kern w:val="0"/>
-                <w:sz w:val="24"/>
-                <w:szCs w:val="24"/>
-                <w14:ligatures w14:val="none"/>
-              </w:rPr>
-              <w:t>John Weaver, Sebastian Tiberos Cruz </w:t>
-            </w:r>
-          </w:p>
-        </w:tc>
-      </w:tr>
-    </w:tbl>
-    <w:p>
-      <w:pPr>
-        <w:spacing w:after="0" w:line="240" w:lineRule="auto"/>
-        <w:rPr>
-          <w:rFonts w:ascii="Times New Roman" w:eastAsia="Times New Roman" w:hAnsi="Times New Roman" w:cs="Times New Roman"/>
-          <w:kern w:val="0"/>
-          <w:sz w:val="24"/>
-          <w:szCs w:val="24"/>
-          <w14:ligatures w14:val="none"/>
-        </w:rPr>
-      </w:pPr>
-    </w:p>
-    <w:tbl>
-      <w:tblPr>
-        <w:tblW w:w="0" w:type="auto"/>
-        <w:tblCellMar>
-          <w:top w:w="15" w:type="dxa"/>
-          <w:left w:w="15" w:type="dxa"/>
-          <w:bottom w:w="15" w:type="dxa"/>
-          <w:right w:w="15" w:type="dxa"/>
-        </w:tblCellMar>
-        <w:tblLook w:val="04A0" w:firstRow="1" w:lastRow="0" w:firstColumn="1" w:lastColumn="0" w:noHBand="0" w:noVBand="1"/>
-      </w:tblPr>
-      <w:tblGrid>
-        <w:gridCol w:w="9350"/>
+        <w:gridCol w:w="3136"/>
+        <w:gridCol w:w="3239"/>
+        <w:gridCol w:w="2970"/>
       </w:tblGrid>
       <w:tr>
         <w:trPr>
+          <w:trHeight w:val="465"/>
           <w:tblHeader/>
         </w:trPr>
         <w:tc>
           <w:tcPr>
             <w:tcW w:w="0" w:type="auto"/>
             <w:tcBorders>
-              <w:top w:val="single" w:sz="4" w:space="0" w:color="BFBFBF"/>
-              <w:left w:val="single" w:sz="4" w:space="0" w:color="BFBFBF"/>
-              <w:bottom w:val="single" w:sz="4" w:space="0" w:color="BFBFBF"/>
-              <w:right w:val="single" w:sz="4" w:space="0" w:color="BFBFBF"/>
+              <w:top w:val="single" w:sz="12" w:space="0" w:color="000000"/>
+              <w:left w:val="single" w:sz="12" w:space="0" w:color="000000"/>
+              <w:right w:val="single" w:sz="4" w:space="0" w:color="000000"/>
             </w:tcBorders>
             <w:tcMar>
               <w:top w:w="0" w:type="dxa"/>
@@ -357,7 +191,7 @@
             </w:pPr>
             <w:r>
               <w:rPr>
-                <w:rFonts w:ascii="Times New Roman" w:eastAsia="Times New Roman" w:hAnsi="Times New Roman" w:cs="Times New Roman"/>
+                <w:rFonts w:ascii="Calibri" w:eastAsia="Times New Roman" w:hAnsi="Calibri" w:cs="Calibri"/>
                 <w:b/>
                 <w:bCs/>
                 <w:color w:val="000000"/>
@@ -366,113 +200,17 @@
                 <w:szCs w:val="28"/>
                 <w14:ligatures w14:val="none"/>
               </w:rPr>
-              <w:t>Purpose or problem definition: </w:t>
+              <w:t>Program Name:</w:t>
             </w:r>
           </w:p>
         </w:tc>
-      </w:tr>
-      <w:tr>
-        <w:trPr>
-          <w:tblHeader/>
-        </w:trPr>
         <w:tc>
           <w:tcPr>
-            <w:tcW w:w="0" w:type="auto"/>
+            <w:tcW w:w="3239" w:type="dxa"/>
             <w:tcBorders>
-              <w:top w:val="single" w:sz="4" w:space="0" w:color="BFBFBF"/>
-              <w:left w:val="single" w:sz="4" w:space="0" w:color="BFBFBF"/>
-              <w:bottom w:val="single" w:sz="4" w:space="0" w:color="BFBFBF"/>
-              <w:right w:val="single" w:sz="4" w:space="0" w:color="BFBFBF"/>
-            </w:tcBorders>
-            <w:tcMar>
-              <w:top w:w="0" w:type="dxa"/>
-              <w:left w:w="108" w:type="dxa"/>
-              <w:bottom w:w="0" w:type="dxa"/>
-              <w:right w:w="108" w:type="dxa"/>
-            </w:tcMar>
-            <w:hideMark/>
-          </w:tcPr>
-          <w:p>
-            <w:pPr>
-              <w:spacing w:after="0" w:line="240" w:lineRule="auto"/>
-              <w:rPr>
-                <w:rFonts w:ascii="Times New Roman" w:eastAsia="Times New Roman" w:hAnsi="Times New Roman" w:cs="Times New Roman"/>
-                <w:b/>
-                <w:bCs/>
-                <w:kern w:val="0"/>
-                <w:sz w:val="24"/>
-                <w:szCs w:val="24"/>
-                <w14:ligatures w14:val="none"/>
-              </w:rPr>
-            </w:pPr>
-            <w:r>
-              <w:rPr>
-                <w:rFonts w:ascii="Times New Roman" w:eastAsia="Times New Roman" w:hAnsi="Times New Roman" w:cs="Times New Roman"/>
-                <w:color w:val="000000"/>
-                <w:kern w:val="0"/>
-                <w:sz w:val="24"/>
-                <w:szCs w:val="24"/>
-                <w14:ligatures w14:val="none"/>
-              </w:rPr>
-              <w:t>This program will prompt the user to enter the area of the lawn to be mowed, it will then prompt the user to enter the number of times that fertilizer will be applied to the lawn, and finally, it will prompt the user to enter the number of trees that will be planted.  The program will then calculate the bill for the services being rendered based on the information previously entered by the user.  Once the program has completed the calculation, it will then display the sum of the bill to the user in dollars, and then the program will exit.</w:t>
-            </w:r>
-          </w:p>
-          <w:p>
-            <w:pPr>
-              <w:spacing w:after="0" w:line="240" w:lineRule="auto"/>
-              <w:jc w:val="center"/>
-              <w:rPr>
-                <w:rFonts w:ascii="Times New Roman" w:eastAsia="Times New Roman" w:hAnsi="Times New Roman" w:cs="Times New Roman"/>
-                <w:b/>
-                <w:bCs/>
-                <w:kern w:val="0"/>
-                <w:sz w:val="24"/>
-                <w:szCs w:val="24"/>
-                <w14:ligatures w14:val="none"/>
-              </w:rPr>
-            </w:pPr>
-          </w:p>
-        </w:tc>
-      </w:tr>
-    </w:tbl>
-    <w:p>
-      <w:pPr>
-        <w:spacing w:after="0" w:line="240" w:lineRule="auto"/>
-        <w:rPr>
-          <w:rFonts w:ascii="Times New Roman" w:eastAsia="Times New Roman" w:hAnsi="Times New Roman" w:cs="Times New Roman"/>
-          <w:kern w:val="0"/>
-          <w:sz w:val="24"/>
-          <w:szCs w:val="24"/>
-          <w14:ligatures w14:val="none"/>
-        </w:rPr>
-      </w:pPr>
-    </w:p>
-    <w:tbl>
-      <w:tblPr>
-        <w:tblW w:w="0" w:type="auto"/>
-        <w:tblCellMar>
-          <w:top w:w="15" w:type="dxa"/>
-          <w:left w:w="15" w:type="dxa"/>
-          <w:bottom w:w="15" w:type="dxa"/>
-          <w:right w:w="15" w:type="dxa"/>
-        </w:tblCellMar>
-        <w:tblLook w:val="04A0" w:firstRow="1" w:lastRow="0" w:firstColumn="1" w:lastColumn="0" w:noHBand="0" w:noVBand="1"/>
-      </w:tblPr>
-      <w:tblGrid>
-        <w:gridCol w:w="9350"/>
-      </w:tblGrid>
-      <w:tr>
-        <w:trPr>
-          <w:tblHeader/>
-        </w:trPr>
-        <w:tc>
-          <w:tcPr>
-            <w:tcW w:w="0" w:type="auto"/>
-            <w:tcBorders>
-              <w:top w:val="single" w:sz="4" w:space="0" w:color="BFBFBF"/>
-              <w:left w:val="single" w:sz="4" w:space="0" w:color="BFBFBF"/>
-              <w:bottom w:val="single" w:sz="4" w:space="0" w:color="BFBFBF"/>
-              <w:right w:val="single" w:sz="4" w:space="0" w:color="BFBFBF"/>
+              <w:top w:val="single" w:sz="12" w:space="0" w:color="000000"/>
+              <w:left w:val="single" w:sz="4" w:space="0" w:color="000000"/>
+              <w:right w:val="single" w:sz="4" w:space="0" w:color="000000"/>
             </w:tcBorders>
             <w:tcMar>
               <w:top w:w="0" w:type="dxa"/>
@@ -498,7 +236,7 @@
             </w:pPr>
             <w:r>
               <w:rPr>
-                <w:rFonts w:ascii="Times New Roman" w:eastAsia="Times New Roman" w:hAnsi="Times New Roman" w:cs="Times New Roman"/>
+                <w:rFonts w:ascii="Calibri" w:eastAsia="Times New Roman" w:hAnsi="Calibri" w:cs="Calibri"/>
                 <w:b/>
                 <w:bCs/>
                 <w:color w:val="000000"/>
@@ -507,23 +245,17 @@
                 <w:szCs w:val="28"/>
                 <w14:ligatures w14:val="none"/>
               </w:rPr>
-              <w:t>Program Procedures: </w:t>
+              <w:t>Developer:</w:t>
             </w:r>
           </w:p>
         </w:tc>
-      </w:tr>
-      <w:tr>
-        <w:trPr>
-          <w:tblHeader/>
-        </w:trPr>
         <w:tc>
           <w:tcPr>
-            <w:tcW w:w="0" w:type="auto"/>
+            <w:tcW w:w="2970" w:type="dxa"/>
             <w:tcBorders>
-              <w:top w:val="single" w:sz="4" w:space="0" w:color="BFBFBF"/>
-              <w:left w:val="single" w:sz="4" w:space="0" w:color="BFBFBF"/>
-              <w:bottom w:val="single" w:sz="4" w:space="0" w:color="BFBFBF"/>
-              <w:right w:val="single" w:sz="4" w:space="0" w:color="BFBFBF"/>
+              <w:top w:val="single" w:sz="12" w:space="0" w:color="000000"/>
+              <w:left w:val="single" w:sz="4" w:space="0" w:color="000000"/>
+              <w:right w:val="single" w:sz="12" w:space="0" w:color="000000"/>
             </w:tcBorders>
             <w:tcMar>
               <w:top w:w="0" w:type="dxa"/>
@@ -535,15 +267,12 @@
           </w:tcPr>
           <w:p>
             <w:pPr>
-              <w:numPr>
-                <w:ilvl w:val="0"/>
-                <w:numId w:val="1"/>
-              </w:numPr>
               <w:spacing w:after="0" w:line="240" w:lineRule="auto"/>
-              <w:textAlignment w:val="baseline"/>
-              <w:rPr>
-                <w:rFonts w:ascii="Times New Roman" w:eastAsia="Times New Roman" w:hAnsi="Times New Roman" w:cs="Times New Roman"/>
-                <w:color w:val="000000"/>
+              <w:jc w:val="center"/>
+              <w:rPr>
+                <w:rFonts w:ascii="Times New Roman" w:eastAsia="Times New Roman" w:hAnsi="Times New Roman" w:cs="Times New Roman"/>
+                <w:b/>
+                <w:bCs/>
                 <w:kern w:val="0"/>
                 <w:sz w:val="24"/>
                 <w:szCs w:val="24"/>
@@ -552,27 +281,94 @@
             </w:pPr>
             <w:r>
               <w:rPr>
-                <w:rFonts w:ascii="Times New Roman" w:eastAsia="Times New Roman" w:hAnsi="Times New Roman" w:cs="Times New Roman"/>
+                <w:rFonts w:ascii="Calibri" w:eastAsia="Times New Roman" w:hAnsi="Calibri" w:cs="Calibri"/>
+                <w:b/>
+                <w:bCs/>
                 <w:color w:val="000000"/>
                 <w:kern w:val="0"/>
-                <w:sz w:val="24"/>
-                <w:szCs w:val="24"/>
-                <w14:ligatures w14:val="none"/>
-              </w:rPr>
-              <w:t>Display prompt - Ask the user to enter the area of the lawn to be mowed in square yards.</w:t>
+                <w:sz w:val="28"/>
+                <w:szCs w:val="28"/>
+                <w14:ligatures w14:val="none"/>
+              </w:rPr>
+              <w:t>Date:</w:t>
             </w:r>
           </w:p>
+        </w:tc>
+      </w:tr>
+      <w:tr>
+        <w:trPr>
+          <w:trHeight w:val="729"/>
+          <w:tblHeader/>
+        </w:trPr>
+        <w:tc>
+          <w:tcPr>
+            <w:tcW w:w="0" w:type="auto"/>
+            <w:tcBorders>
+              <w:left w:val="single" w:sz="12" w:space="0" w:color="000000"/>
+              <w:bottom w:val="single" w:sz="12" w:space="0" w:color="000000"/>
+              <w:right w:val="single" w:sz="4" w:space="0" w:color="000000"/>
+            </w:tcBorders>
+            <w:tcMar>
+              <w:top w:w="0" w:type="dxa"/>
+              <w:left w:w="108" w:type="dxa"/>
+              <w:bottom w:w="0" w:type="dxa"/>
+              <w:right w:w="108" w:type="dxa"/>
+            </w:tcMar>
+            <w:hideMark/>
+          </w:tcPr>
           <w:p>
             <w:pPr>
-              <w:numPr>
-                <w:ilvl w:val="0"/>
-                <w:numId w:val="1"/>
-              </w:numPr>
               <w:spacing w:after="0" w:line="240" w:lineRule="auto"/>
-              <w:textAlignment w:val="baseline"/>
+              <w:jc w:val="center"/>
+              <w:rPr>
+                <w:rFonts w:ascii="Times New Roman" w:eastAsia="Times New Roman" w:hAnsi="Times New Roman" w:cs="Times New Roman"/>
+                <w:b/>
+                <w:bCs/>
+                <w:kern w:val="0"/>
+                <w:sz w:val="24"/>
+                <w:szCs w:val="24"/>
+                <w14:ligatures w14:val="none"/>
+              </w:rPr>
+            </w:pPr>
+            <w:proofErr w:type="spellStart"/>
+            <w:r>
               <w:rPr>
                 <w:rFonts w:ascii="Times New Roman" w:eastAsia="Times New Roman" w:hAnsi="Times New Roman" w:cs="Times New Roman"/>
                 <w:color w:val="000000"/>
+                <w:kern w:val="0"/>
+                <w:sz w:val="24"/>
+                <w:szCs w:val="24"/>
+                <w14:ligatures w14:val="none"/>
+              </w:rPr>
+              <w:t>TomNJerryLawnServiceBiller</w:t>
+            </w:r>
+            <w:proofErr w:type="spellEnd"/>
+          </w:p>
+        </w:tc>
+        <w:tc>
+          <w:tcPr>
+            <w:tcW w:w="3239" w:type="dxa"/>
+            <w:tcBorders>
+              <w:left w:val="single" w:sz="4" w:space="0" w:color="000000"/>
+              <w:bottom w:val="single" w:sz="12" w:space="0" w:color="000000"/>
+              <w:right w:val="single" w:sz="4" w:space="0" w:color="000000"/>
+            </w:tcBorders>
+            <w:tcMar>
+              <w:top w:w="0" w:type="dxa"/>
+              <w:left w:w="108" w:type="dxa"/>
+              <w:bottom w:w="0" w:type="dxa"/>
+              <w:right w:w="108" w:type="dxa"/>
+            </w:tcMar>
+            <w:hideMark/>
+          </w:tcPr>
+          <w:p>
+            <w:pPr>
+              <w:spacing w:after="0" w:line="240" w:lineRule="auto"/>
+              <w:jc w:val="center"/>
+              <w:rPr>
+                <w:rFonts w:ascii="Times New Roman" w:eastAsia="Times New Roman" w:hAnsi="Times New Roman" w:cs="Times New Roman"/>
+                <w:b/>
+                <w:bCs/>
                 <w:kern w:val="0"/>
                 <w:sz w:val="24"/>
                 <w:szCs w:val="24"/>
@@ -588,210 +384,7 @@
                 <w:szCs w:val="24"/>
                 <w14:ligatures w14:val="none"/>
               </w:rPr>
-              <w:t>Display prompt - Ask the user to enter the number of times that fertilizer will be applied to the lawn.</w:t>
-            </w:r>
-          </w:p>
-          <w:p>
-            <w:pPr>
-              <w:numPr>
-                <w:ilvl w:val="0"/>
-                <w:numId w:val="1"/>
-              </w:numPr>
-              <w:spacing w:after="0" w:line="240" w:lineRule="auto"/>
-              <w:textAlignment w:val="baseline"/>
-              <w:rPr>
-                <w:rFonts w:ascii="Times New Roman" w:eastAsia="Times New Roman" w:hAnsi="Times New Roman" w:cs="Times New Roman"/>
-                <w:color w:val="000000"/>
-                <w:kern w:val="0"/>
-                <w:sz w:val="24"/>
-                <w:szCs w:val="24"/>
-                <w14:ligatures w14:val="none"/>
-              </w:rPr>
-            </w:pPr>
-            <w:r>
-              <w:rPr>
-                <w:rFonts w:ascii="Times New Roman" w:eastAsia="Times New Roman" w:hAnsi="Times New Roman" w:cs="Times New Roman"/>
-                <w:color w:val="000000"/>
-                <w:kern w:val="0"/>
-                <w:sz w:val="24"/>
-                <w:szCs w:val="24"/>
-                <w14:ligatures w14:val="none"/>
-              </w:rPr>
-              <w:t>Display prompt - Ask the user to enter the number of trees to be planted.</w:t>
-            </w:r>
-          </w:p>
-          <w:p>
-            <w:pPr>
-              <w:numPr>
-                <w:ilvl w:val="0"/>
-                <w:numId w:val="1"/>
-              </w:numPr>
-              <w:spacing w:after="0" w:line="240" w:lineRule="auto"/>
-              <w:textAlignment w:val="baseline"/>
-              <w:rPr>
-                <w:rFonts w:ascii="Times New Roman" w:eastAsia="Times New Roman" w:hAnsi="Times New Roman" w:cs="Times New Roman"/>
-                <w:color w:val="000000"/>
-                <w:kern w:val="0"/>
-                <w:sz w:val="24"/>
-                <w:szCs w:val="24"/>
-                <w14:ligatures w14:val="none"/>
-              </w:rPr>
-            </w:pPr>
-            <w:r>
-              <w:rPr>
-                <w:rFonts w:ascii="Times New Roman" w:eastAsia="Times New Roman" w:hAnsi="Times New Roman" w:cs="Times New Roman"/>
-                <w:color w:val="000000"/>
-                <w:kern w:val="0"/>
-                <w:sz w:val="24"/>
-                <w:szCs w:val="24"/>
-                <w14:ligatures w14:val="none"/>
-              </w:rPr>
-              <w:t>Calculates the cost for lawn mowing service.</w:t>
-            </w:r>
-          </w:p>
-          <w:p>
-            <w:pPr>
-              <w:numPr>
-                <w:ilvl w:val="0"/>
-                <w:numId w:val="1"/>
-              </w:numPr>
-              <w:spacing w:after="0" w:line="240" w:lineRule="auto"/>
-              <w:textAlignment w:val="baseline"/>
-              <w:rPr>
-                <w:rFonts w:ascii="Times New Roman" w:eastAsia="Times New Roman" w:hAnsi="Times New Roman" w:cs="Times New Roman"/>
-                <w:color w:val="000000"/>
-                <w:kern w:val="0"/>
-                <w:sz w:val="24"/>
-                <w:szCs w:val="24"/>
-                <w14:ligatures w14:val="none"/>
-              </w:rPr>
-            </w:pPr>
-            <w:r>
-              <w:rPr>
-                <w:rFonts w:ascii="Times New Roman" w:eastAsia="Times New Roman" w:hAnsi="Times New Roman" w:cs="Times New Roman"/>
-                <w:color w:val="000000"/>
-                <w:kern w:val="0"/>
-                <w:sz w:val="24"/>
-                <w:szCs w:val="24"/>
-                <w14:ligatures w14:val="none"/>
-              </w:rPr>
-              <w:t>Calculates the cost for applying fertilizer.</w:t>
-            </w:r>
-          </w:p>
-          <w:p>
-            <w:pPr>
-              <w:numPr>
-                <w:ilvl w:val="0"/>
-                <w:numId w:val="1"/>
-              </w:numPr>
-              <w:spacing w:after="0" w:line="240" w:lineRule="auto"/>
-              <w:textAlignment w:val="baseline"/>
-              <w:rPr>
-                <w:rFonts w:ascii="Times New Roman" w:eastAsia="Times New Roman" w:hAnsi="Times New Roman" w:cs="Times New Roman"/>
-                <w:color w:val="000000"/>
-                <w:kern w:val="0"/>
-                <w:sz w:val="24"/>
-                <w:szCs w:val="24"/>
-                <w14:ligatures w14:val="none"/>
-              </w:rPr>
-            </w:pPr>
-            <w:r>
-              <w:rPr>
-                <w:rFonts w:ascii="Times New Roman" w:eastAsia="Times New Roman" w:hAnsi="Times New Roman" w:cs="Times New Roman"/>
-                <w:color w:val="000000"/>
-                <w:kern w:val="0"/>
-                <w:sz w:val="24"/>
-                <w:szCs w:val="24"/>
-                <w14:ligatures w14:val="none"/>
-              </w:rPr>
-              <w:t>Calculates the cost for planting trees.</w:t>
-            </w:r>
-          </w:p>
-          <w:p>
-            <w:pPr>
-              <w:numPr>
-                <w:ilvl w:val="0"/>
-                <w:numId w:val="1"/>
-              </w:numPr>
-              <w:spacing w:after="0" w:line="240" w:lineRule="auto"/>
-              <w:textAlignment w:val="baseline"/>
-              <w:rPr>
-                <w:rFonts w:ascii="Times New Roman" w:eastAsia="Times New Roman" w:hAnsi="Times New Roman" w:cs="Times New Roman"/>
-                <w:color w:val="000000"/>
-                <w:kern w:val="0"/>
-                <w:sz w:val="24"/>
-                <w:szCs w:val="24"/>
-                <w14:ligatures w14:val="none"/>
-              </w:rPr>
-            </w:pPr>
-            <w:r>
-              <w:rPr>
-                <w:rFonts w:ascii="Times New Roman" w:eastAsia="Times New Roman" w:hAnsi="Times New Roman" w:cs="Times New Roman"/>
-                <w:color w:val="000000"/>
-                <w:kern w:val="0"/>
-                <w:sz w:val="24"/>
-                <w:szCs w:val="24"/>
-                <w14:ligatures w14:val="none"/>
-              </w:rPr>
-              <w:t>Calculates bill total as a sum from the previous three calculations.</w:t>
-            </w:r>
-          </w:p>
-          <w:p>
-            <w:pPr>
-              <w:numPr>
-                <w:ilvl w:val="0"/>
-                <w:numId w:val="1"/>
-              </w:numPr>
-              <w:spacing w:after="0" w:line="240" w:lineRule="auto"/>
-              <w:textAlignment w:val="baseline"/>
-              <w:rPr>
-                <w:rFonts w:ascii="Times New Roman" w:eastAsia="Times New Roman" w:hAnsi="Times New Roman" w:cs="Times New Roman"/>
-                <w:color w:val="000000"/>
-                <w:kern w:val="0"/>
-                <w:sz w:val="24"/>
-                <w:szCs w:val="24"/>
-                <w14:ligatures w14:val="none"/>
-              </w:rPr>
-            </w:pPr>
-            <w:r>
-              <w:rPr>
-                <w:rFonts w:ascii="Times New Roman" w:eastAsia="Times New Roman" w:hAnsi="Times New Roman" w:cs="Times New Roman"/>
-                <w:color w:val="000000"/>
-                <w:kern w:val="0"/>
-                <w:sz w:val="24"/>
-                <w:szCs w:val="24"/>
-                <w14:ligatures w14:val="none"/>
-              </w:rPr>
-              <w:t>Display prompt - Tell the user the amount of the total bill.</w:t>
-            </w:r>
-          </w:p>
-          <w:p>
-            <w:pPr>
-              <w:numPr>
-                <w:ilvl w:val="0"/>
-                <w:numId w:val="1"/>
-              </w:numPr>
-              <w:spacing w:after="0" w:line="240" w:lineRule="auto"/>
-              <w:textAlignment w:val="baseline"/>
-              <w:rPr>
-                <w:rFonts w:ascii="Times New Roman" w:eastAsia="Times New Roman" w:hAnsi="Times New Roman" w:cs="Times New Roman"/>
-                <w:color w:val="000000"/>
-                <w:kern w:val="0"/>
-                <w:sz w:val="24"/>
-                <w:szCs w:val="24"/>
-                <w14:ligatures w14:val="none"/>
-              </w:rPr>
-            </w:pPr>
-            <w:r>
-              <w:rPr>
-                <w:rFonts w:ascii="Times New Roman" w:eastAsia="Times New Roman" w:hAnsi="Times New Roman" w:cs="Times New Roman"/>
-                <w:color w:val="000000"/>
-                <w:kern w:val="0"/>
-                <w:sz w:val="24"/>
-                <w:szCs w:val="24"/>
-                <w14:ligatures w14:val="none"/>
-              </w:rPr>
-              <w:t>Exit the program.</w:t>
+              <w:t>Adam Karsner,</w:t>
             </w:r>
           </w:p>
           <w:p>
@@ -808,10 +401,372 @@
                 <w14:ligatures w14:val="none"/>
               </w:rPr>
             </w:pPr>
+            <w:r>
+              <w:rPr>
+                <w:rFonts w:ascii="Times New Roman" w:eastAsia="Times New Roman" w:hAnsi="Times New Roman" w:cs="Times New Roman"/>
+                <w:color w:val="000000"/>
+                <w:kern w:val="0"/>
+                <w:sz w:val="24"/>
+                <w:szCs w:val="24"/>
+                <w14:ligatures w14:val="none"/>
+              </w:rPr>
+              <w:t>Anele Ngcongo,</w:t>
+            </w:r>
+          </w:p>
+          <w:p>
+            <w:pPr>
+              <w:spacing w:after="0" w:line="240" w:lineRule="auto"/>
+              <w:jc w:val="center"/>
+              <w:rPr>
+                <w:rFonts w:ascii="Times New Roman" w:eastAsia="Times New Roman" w:hAnsi="Times New Roman" w:cs="Times New Roman"/>
+                <w:b/>
+                <w:bCs/>
+                <w:kern w:val="0"/>
+                <w:sz w:val="24"/>
+                <w:szCs w:val="24"/>
+                <w14:ligatures w14:val="none"/>
+              </w:rPr>
+            </w:pPr>
+            <w:r>
+              <w:rPr>
+                <w:rFonts w:ascii="Times New Roman" w:eastAsia="Times New Roman" w:hAnsi="Times New Roman" w:cs="Times New Roman"/>
+                <w:color w:val="000000"/>
+                <w:kern w:val="0"/>
+                <w:sz w:val="24"/>
+                <w:szCs w:val="24"/>
+                <w14:ligatures w14:val="none"/>
+              </w:rPr>
+              <w:t>Elijah Topete,</w:t>
+            </w:r>
+          </w:p>
+          <w:p>
+            <w:pPr>
+              <w:spacing w:after="0" w:line="240" w:lineRule="auto"/>
+              <w:jc w:val="center"/>
+              <w:rPr>
+                <w:rFonts w:ascii="Times New Roman" w:eastAsia="Times New Roman" w:hAnsi="Times New Roman" w:cs="Times New Roman"/>
+                <w:b/>
+                <w:bCs/>
+                <w:kern w:val="0"/>
+                <w:sz w:val="24"/>
+                <w:szCs w:val="24"/>
+                <w14:ligatures w14:val="none"/>
+              </w:rPr>
+            </w:pPr>
+            <w:r>
+              <w:rPr>
+                <w:rFonts w:ascii="Times New Roman" w:eastAsia="Times New Roman" w:hAnsi="Times New Roman" w:cs="Times New Roman"/>
+                <w:color w:val="000000"/>
+                <w:kern w:val="0"/>
+                <w:sz w:val="24"/>
+                <w:szCs w:val="24"/>
+                <w14:ligatures w14:val="none"/>
+              </w:rPr>
+              <w:t>John Weaver,</w:t>
+            </w:r>
+          </w:p>
+          <w:p>
+            <w:pPr>
+              <w:spacing w:after="0" w:line="240" w:lineRule="auto"/>
+              <w:jc w:val="center"/>
+              <w:rPr>
+                <w:rFonts w:ascii="Times New Roman" w:eastAsia="Times New Roman" w:hAnsi="Times New Roman" w:cs="Times New Roman"/>
+                <w:b/>
+                <w:bCs/>
+                <w:kern w:val="0"/>
+                <w:sz w:val="24"/>
+                <w:szCs w:val="24"/>
+                <w14:ligatures w14:val="none"/>
+              </w:rPr>
+            </w:pPr>
+            <w:r>
+              <w:rPr>
+                <w:rFonts w:ascii="Times New Roman" w:eastAsia="Times New Roman" w:hAnsi="Times New Roman" w:cs="Times New Roman"/>
+                <w:color w:val="000000"/>
+                <w:kern w:val="0"/>
+                <w:sz w:val="24"/>
+                <w:szCs w:val="24"/>
+                <w14:ligatures w14:val="none"/>
+              </w:rPr>
+              <w:t xml:space="preserve">Sebastian </w:t>
+            </w:r>
+            <w:proofErr w:type="spellStart"/>
+            <w:r>
+              <w:rPr>
+                <w:rFonts w:ascii="Times New Roman" w:eastAsia="Times New Roman" w:hAnsi="Times New Roman" w:cs="Times New Roman"/>
+                <w:color w:val="000000"/>
+                <w:kern w:val="0"/>
+                <w:sz w:val="24"/>
+                <w:szCs w:val="24"/>
+                <w14:ligatures w14:val="none"/>
+              </w:rPr>
+              <w:t>Tiberos</w:t>
+            </w:r>
+            <w:proofErr w:type="spellEnd"/>
+            <w:r>
+              <w:rPr>
+                <w:rFonts w:ascii="Times New Roman" w:eastAsia="Times New Roman" w:hAnsi="Times New Roman" w:cs="Times New Roman"/>
+                <w:color w:val="000000"/>
+                <w:kern w:val="0"/>
+                <w:sz w:val="24"/>
+                <w:szCs w:val="24"/>
+                <w14:ligatures w14:val="none"/>
+              </w:rPr>
+              <w:t xml:space="preserve"> Cruz </w:t>
+            </w:r>
+          </w:p>
+        </w:tc>
+        <w:tc>
+          <w:tcPr>
+            <w:tcW w:w="2970" w:type="dxa"/>
+            <w:tcBorders>
+              <w:left w:val="single" w:sz="4" w:space="0" w:color="000000"/>
+              <w:bottom w:val="single" w:sz="12" w:space="0" w:color="000000"/>
+              <w:right w:val="single" w:sz="12" w:space="0" w:color="000000"/>
+            </w:tcBorders>
+            <w:tcMar>
+              <w:top w:w="0" w:type="dxa"/>
+              <w:left w:w="108" w:type="dxa"/>
+              <w:bottom w:w="0" w:type="dxa"/>
+              <w:right w:w="108" w:type="dxa"/>
+            </w:tcMar>
+            <w:hideMark/>
+          </w:tcPr>
+          <w:p>
+            <w:pPr>
+              <w:spacing w:after="0" w:line="240" w:lineRule="auto"/>
+              <w:jc w:val="center"/>
+              <w:rPr>
+                <w:rFonts w:ascii="Times New Roman" w:eastAsia="Times New Roman" w:hAnsi="Times New Roman" w:cs="Times New Roman"/>
+                <w:b/>
+                <w:bCs/>
+                <w:kern w:val="0"/>
+                <w:sz w:val="24"/>
+                <w:szCs w:val="24"/>
+                <w14:ligatures w14:val="none"/>
+              </w:rPr>
+            </w:pPr>
+            <w:r>
+              <w:rPr>
+                <w:rFonts w:ascii="Times New Roman" w:eastAsia="Times New Roman" w:hAnsi="Times New Roman" w:cs="Times New Roman"/>
+                <w:color w:val="000000"/>
+                <w:kern w:val="0"/>
+                <w:sz w:val="24"/>
+                <w:szCs w:val="24"/>
+                <w14:ligatures w14:val="none"/>
+              </w:rPr>
+              <w:t>1/31/2024</w:t>
+            </w:r>
           </w:p>
         </w:tc>
       </w:tr>
     </w:tbl>
+    <w:p>
+      <w:pPr>
+        <w:spacing w:after="0" w:line="240" w:lineRule="auto"/>
+        <w:rPr>
+          <w:rFonts w:ascii="Times New Roman" w:eastAsia="Times New Roman" w:hAnsi="Times New Roman" w:cs="Times New Roman"/>
+          <w:kern w:val="0"/>
+          <w:sz w:val="24"/>
+          <w:szCs w:val="24"/>
+          <w14:ligatures w14:val="none"/>
+        </w:rPr>
+      </w:pPr>
+      <w:r>
+        <w:rPr>
+          <w:rFonts w:ascii="Times New Roman" w:eastAsia="Times New Roman" w:hAnsi="Times New Roman" w:cs="Times New Roman"/>
+          <w:kern w:val="0"/>
+          <w:sz w:val="24"/>
+          <w:szCs w:val="24"/>
+          <w14:ligatures w14:val="none"/>
+        </w:rPr>
+        <w:br/>
+      </w:r>
+      <w:r>
+        <w:rPr>
+          <w:rFonts w:ascii="Times New Roman" w:eastAsia="Times New Roman" w:hAnsi="Times New Roman" w:cs="Times New Roman"/>
+          <w:kern w:val="0"/>
+          <w:sz w:val="24"/>
+          <w:szCs w:val="24"/>
+          <w14:ligatures w14:val="none"/>
+        </w:rPr>
+        <w:br/>
+      </w:r>
+    </w:p>
+    <w:p>
+      <w:pPr>
+        <w:numPr>
+          <w:ilvl w:val="0"/>
+          <w:numId w:val="2"/>
+        </w:numPr>
+        <w:spacing w:after="0" w:line="240" w:lineRule="auto"/>
+        <w:textAlignment w:val="baseline"/>
+        <w:rPr>
+          <w:rFonts w:ascii="Times New Roman" w:eastAsia="Times New Roman" w:hAnsi="Times New Roman" w:cs="Times New Roman"/>
+          <w:color w:val="000000"/>
+          <w:kern w:val="0"/>
+          <w:sz w:val="24"/>
+          <w:szCs w:val="24"/>
+          <w14:ligatures w14:val="none"/>
+        </w:rPr>
+      </w:pPr>
+      <w:r>
+        <w:rPr>
+          <w:rFonts w:ascii="Times New Roman" w:eastAsia="Times New Roman" w:hAnsi="Times New Roman" w:cs="Times New Roman"/>
+          <w:color w:val="000000"/>
+          <w:kern w:val="0"/>
+          <w:sz w:val="24"/>
+          <w:szCs w:val="24"/>
+          <w14:ligatures w14:val="none"/>
+        </w:rPr>
+        <w:t>Locate and launch the program.</w:t>
+      </w:r>
+    </w:p>
+    <w:p>
+      <w:pPr>
+        <w:numPr>
+          <w:ilvl w:val="0"/>
+          <w:numId w:val="2"/>
+        </w:numPr>
+        <w:spacing w:after="0" w:line="240" w:lineRule="auto"/>
+        <w:textAlignment w:val="baseline"/>
+        <w:rPr>
+          <w:rFonts w:ascii="Times New Roman" w:eastAsia="Times New Roman" w:hAnsi="Times New Roman" w:cs="Times New Roman"/>
+          <w:color w:val="000000"/>
+          <w:kern w:val="0"/>
+          <w:sz w:val="24"/>
+          <w:szCs w:val="24"/>
+          <w14:ligatures w14:val="none"/>
+        </w:rPr>
+      </w:pPr>
+      <w:r>
+        <w:rPr>
+          <w:rFonts w:ascii="Times New Roman" w:eastAsia="Times New Roman" w:hAnsi="Times New Roman" w:cs="Times New Roman"/>
+          <w:color w:val="000000"/>
+          <w:kern w:val="0"/>
+          <w:sz w:val="24"/>
+          <w:szCs w:val="24"/>
+          <w14:ligatures w14:val="none"/>
+        </w:rPr>
+        <w:t>Respond to the prompt asking for the number of square yards of the area of the lawn to be mowed.</w:t>
+      </w:r>
+    </w:p>
+    <w:p>
+      <w:pPr>
+        <w:numPr>
+          <w:ilvl w:val="0"/>
+          <w:numId w:val="2"/>
+        </w:numPr>
+        <w:spacing w:after="0" w:line="240" w:lineRule="auto"/>
+        <w:textAlignment w:val="baseline"/>
+        <w:rPr>
+          <w:rFonts w:ascii="Times New Roman" w:eastAsia="Times New Roman" w:hAnsi="Times New Roman" w:cs="Times New Roman"/>
+          <w:color w:val="000000"/>
+          <w:kern w:val="0"/>
+          <w:sz w:val="24"/>
+          <w:szCs w:val="24"/>
+          <w14:ligatures w14:val="none"/>
+        </w:rPr>
+      </w:pPr>
+      <w:r>
+        <w:rPr>
+          <w:rFonts w:ascii="Times New Roman" w:eastAsia="Times New Roman" w:hAnsi="Times New Roman" w:cs="Times New Roman"/>
+          <w:color w:val="000000"/>
+          <w:kern w:val="0"/>
+          <w:sz w:val="24"/>
+          <w:szCs w:val="24"/>
+          <w14:ligatures w14:val="none"/>
+        </w:rPr>
+        <w:t>Respond to the prompt asking for the number of times that fertilizer will be applied to the lawn.</w:t>
+      </w:r>
+    </w:p>
+    <w:p>
+      <w:pPr>
+        <w:numPr>
+          <w:ilvl w:val="0"/>
+          <w:numId w:val="2"/>
+        </w:numPr>
+        <w:spacing w:after="0" w:line="240" w:lineRule="auto"/>
+        <w:textAlignment w:val="baseline"/>
+        <w:rPr>
+          <w:rFonts w:ascii="Times New Roman" w:eastAsia="Times New Roman" w:hAnsi="Times New Roman" w:cs="Times New Roman"/>
+          <w:color w:val="000000"/>
+          <w:kern w:val="0"/>
+          <w:sz w:val="24"/>
+          <w:szCs w:val="24"/>
+          <w14:ligatures w14:val="none"/>
+        </w:rPr>
+      </w:pPr>
+      <w:r>
+        <w:rPr>
+          <w:rFonts w:ascii="Times New Roman" w:eastAsia="Times New Roman" w:hAnsi="Times New Roman" w:cs="Times New Roman"/>
+          <w:color w:val="000000"/>
+          <w:kern w:val="0"/>
+          <w:sz w:val="24"/>
+          <w:szCs w:val="24"/>
+          <w14:ligatures w14:val="none"/>
+        </w:rPr>
+        <w:t>Respond to the prompt asking for the number of trees that will be planted.</w:t>
+      </w:r>
+    </w:p>
+    <w:p>
+      <w:pPr>
+        <w:numPr>
+          <w:ilvl w:val="0"/>
+          <w:numId w:val="2"/>
+        </w:numPr>
+        <w:spacing w:after="200" w:line="240" w:lineRule="auto"/>
+        <w:textAlignment w:val="baseline"/>
+        <w:rPr>
+          <w:rFonts w:ascii="Times New Roman" w:eastAsia="Times New Roman" w:hAnsi="Times New Roman" w:cs="Times New Roman"/>
+          <w:color w:val="000000"/>
+          <w:kern w:val="0"/>
+          <w:sz w:val="24"/>
+          <w:szCs w:val="24"/>
+          <w14:ligatures w14:val="none"/>
+        </w:rPr>
+      </w:pPr>
+      <w:r>
+        <w:rPr>
+          <w:rFonts w:ascii="Times New Roman" w:eastAsia="Times New Roman" w:hAnsi="Times New Roman" w:cs="Times New Roman"/>
+          <w:color w:val="000000"/>
+          <w:kern w:val="0"/>
+          <w:sz w:val="24"/>
+          <w:szCs w:val="24"/>
+          <w14:ligatures w14:val="none"/>
+        </w:rPr>
+        <w:t>Take note of the bill total that is displayed to the user.</w:t>
+      </w:r>
+    </w:p>
+    <w:p>
+      <w:pPr>
+        <w:numPr>
+          <w:ilvl w:val="0"/>
+          <w:numId w:val="2"/>
+        </w:numPr>
+        <w:spacing w:after="200" w:line="240" w:lineRule="auto"/>
+        <w:textAlignment w:val="baseline"/>
+        <w:rPr>
+          <w:rFonts w:ascii="Times New Roman" w:eastAsia="Times New Roman" w:hAnsi="Times New Roman" w:cs="Times New Roman"/>
+          <w:color w:val="000000"/>
+          <w:kern w:val="0"/>
+          <w:sz w:val="24"/>
+          <w:szCs w:val="24"/>
+          <w14:ligatures w14:val="none"/>
+        </w:rPr>
+      </w:pPr>
+      <w:r>
+        <w:rPr>
+          <w:rFonts w:ascii="Times New Roman" w:eastAsia="Times New Roman" w:hAnsi="Times New Roman" w:cs="Times New Roman"/>
+          <w:color w:val="000000"/>
+          <w:kern w:val="0"/>
+          <w:sz w:val="24"/>
+          <w:szCs w:val="24"/>
+          <w14:ligatures w14:val="none"/>
+        </w:rPr>
+        <w:t>The program will then exit.  Repeat steps 1-5 as needed.</w:t>
+      </w:r>
+    </w:p>
     <w:p/>
     <w:sectPr>
       <w:pgSz w:w="12240" w:h="15840"/>
@@ -826,6 +781,119 @@
 <file path=word/numbering.xml><?xml version="1.0" encoding="utf-8"?>
 <w:numbering xmlns:wpc="http://schemas.microsoft.com/office/word/2010/wordprocessingCanvas" xmlns:cx="http://schemas.microsoft.com/office/drawing/2014/chartex" xmlns:cx1="http://schemas.microsoft.com/office/drawing/2015/9/8/chartex" xmlns:cx2="http://schemas.microsoft.com/office/drawing/2015/10/21/chartex" xmlns:cx3="http://schemas.microsoft.com/office/drawing/2016/5/9/chartex" xmlns:cx4="http://schemas.microsoft.com/office/drawing/2016/5/10/chartex" xmlns:cx5="http://schemas.microsoft.com/office/drawing/2016/5/11/chartex" xmlns:cx6="http://schemas.microsoft.com/office/drawing/2016/5/12/chartex" xmlns:cx7="http://schemas.microsoft.com/office/drawing/2016/5/13/chartex" xmlns:cx8="http://schemas.microsoft.com/office/drawing/2016/5/14/chartex" xmlns:mc="http://schemas.openxmlformats.org/markup-compatibility/2006" xmlns:aink="http://schemas.microsoft.com/office/drawing/2016/ink" xmlns:am3d="http://schemas.microsoft.com/office/drawing/2017/model3d" xmlns:o="urn:schemas-microsoft-com:office:office" xmlns:oel="http://schemas.microsoft.com/office/2019/extlst" xmlns:r="http://schemas.openxmlformats.org/officeDocument/2006/relationships" xmlns:m="http://schemas.openxmlformats.org/officeDocument/2006/math" xmlns:v="urn:schemas-microsoft-com:vml" xmlns:wp14="http://schemas.microsoft.com/office/word/2010/wordprocessingDrawing" xmlns:wp="http://schemas.openxmlformats.org/drawingml/2006/wordprocessingDrawing" xmlns:w10="urn:schemas-microsoft-com:office:word" xmlns:w="http://schemas.openxmlformats.org/wordprocessingml/2006/main" xmlns:w14="http://schemas.microsoft.com/office/word/2010/wordml" xmlns:w15="http://schemas.microsoft.com/office/word/2012/wordml" xmlns:w16cex="http://schemas.microsoft.com/office/word/2018/wordml/cex" xmlns:w16cid="http://schemas.microsoft.com/office/word/2016/wordml/cid" xmlns:w16="http://schemas.microsoft.com/office/word/2018/wordml" xmlns:w16sdtdh="http://schemas.microsoft.com/office/word/2020/wordml/sdtdatahash" xmlns:w16se="http://schemas.microsoft.com/office/word/2015/wordml/symex" xmlns:wpg="http://schemas.microsoft.com/office/word/2010/wordprocessingGroup" xmlns:wpi="http://schemas.microsoft.com/office/word/2010/wordprocessingInk" xmlns:wne="http://schemas.microsoft.com/office/word/2006/wordml" xmlns:wps="http://schemas.microsoft.com/office/word/2010/wordprocessingShape" mc:Ignorable="w14 w15 w16se w16cid w16 w16cex w16sdtdh wp14">
   <w:abstractNum w:abstractNumId="0" w15:restartNumberingAfterBreak="0">
+    <w:nsid w:val="45DA0245"/>
+    <w:multiLevelType w:val="multilevel"/>
+    <w:tmpl w:val="7A3CE4AE"/>
+    <w:lvl w:ilvl="0">
+      <w:start w:val="1"/>
+      <w:numFmt w:val="decimal"/>
+      <w:lvlText w:val="%1."/>
+      <w:lvlJc w:val="left"/>
+      <w:pPr>
+        <w:tabs>
+          <w:tab w:val="num" w:pos="720"/>
+        </w:tabs>
+        <w:ind w:left="720" w:hanging="360"/>
+      </w:pPr>
+    </w:lvl>
+    <w:lvl w:ilvl="1" w:tentative="1">
+      <w:start w:val="1"/>
+      <w:numFmt w:val="decimal"/>
+      <w:lvlText w:val="%2."/>
+      <w:lvlJc w:val="left"/>
+      <w:pPr>
+        <w:tabs>
+          <w:tab w:val="num" w:pos="1440"/>
+        </w:tabs>
+        <w:ind w:left="1440" w:hanging="360"/>
+      </w:pPr>
+    </w:lvl>
+    <w:lvl w:ilvl="2" w:tentative="1">
+      <w:start w:val="1"/>
+      <w:numFmt w:val="decimal"/>
+      <w:lvlText w:val="%3."/>
+      <w:lvlJc w:val="left"/>
+      <w:pPr>
+        <w:tabs>
+          <w:tab w:val="num" w:pos="2160"/>
+        </w:tabs>
+        <w:ind w:left="2160" w:hanging="360"/>
+      </w:pPr>
+    </w:lvl>
+    <w:lvl w:ilvl="3" w:tentative="1">
+      <w:start w:val="1"/>
+      <w:numFmt w:val="decimal"/>
+      <w:lvlText w:val="%4."/>
+      <w:lvlJc w:val="left"/>
+      <w:pPr>
+        <w:tabs>
+          <w:tab w:val="num" w:pos="2880"/>
+        </w:tabs>
+        <w:ind w:left="2880" w:hanging="360"/>
+      </w:pPr>
+    </w:lvl>
+    <w:lvl w:ilvl="4" w:tentative="1">
+      <w:start w:val="1"/>
+      <w:numFmt w:val="decimal"/>
+      <w:lvlText w:val="%5."/>
+      <w:lvlJc w:val="left"/>
+      <w:pPr>
+        <w:tabs>
+          <w:tab w:val="num" w:pos="3600"/>
+        </w:tabs>
+        <w:ind w:left="3600" w:hanging="360"/>
+      </w:pPr>
+    </w:lvl>
+    <w:lvl w:ilvl="5" w:tentative="1">
+      <w:start w:val="1"/>
+      <w:numFmt w:val="decimal"/>
+      <w:lvlText w:val="%6."/>
+      <w:lvlJc w:val="left"/>
+      <w:pPr>
+        <w:tabs>
+          <w:tab w:val="num" w:pos="4320"/>
+        </w:tabs>
+        <w:ind w:left="4320" w:hanging="360"/>
+      </w:pPr>
+    </w:lvl>
+    <w:lvl w:ilvl="6" w:tentative="1">
+      <w:start w:val="1"/>
+      <w:numFmt w:val="decimal"/>
+      <w:lvlText w:val="%7."/>
+      <w:lvlJc w:val="left"/>
+      <w:pPr>
+        <w:tabs>
+          <w:tab w:val="num" w:pos="5040"/>
+        </w:tabs>
+        <w:ind w:left="5040" w:hanging="360"/>
+      </w:pPr>
+    </w:lvl>
+    <w:lvl w:ilvl="7" w:tentative="1">
+      <w:start w:val="1"/>
+      <w:numFmt w:val="decimal"/>
+      <w:lvlText w:val="%8."/>
+      <w:lvlJc w:val="left"/>
+      <w:pPr>
+        <w:tabs>
+          <w:tab w:val="num" w:pos="5760"/>
+        </w:tabs>
+        <w:ind w:left="5760" w:hanging="360"/>
+      </w:pPr>
+    </w:lvl>
+    <w:lvl w:ilvl="8" w:tentative="1">
+      <w:start w:val="1"/>
+      <w:numFmt w:val="decimal"/>
+      <w:lvlText w:val="%9."/>
+      <w:lvlJc w:val="left"/>
+      <w:pPr>
+        <w:tabs>
+          <w:tab w:val="num" w:pos="6480"/>
+        </w:tabs>
+        <w:ind w:left="6480" w:hanging="360"/>
+      </w:pPr>
+    </w:lvl>
+  </w:abstractNum>
+  <w:abstractNum w:abstractNumId="1" w15:restartNumberingAfterBreak="0">
     <w:nsid w:val="655666DC"/>
     <w:multiLevelType w:val="multilevel"/>
     <w:tmpl w:val="AF96AC28"/>
@@ -939,6 +1007,9 @@
     </w:lvl>
   </w:abstractNum>
   <w:num w:numId="1" w16cid:durableId="1975451942">
+    <w:abstractNumId w:val="1"/>
+  </w:num>
+  <w:num w:numId="2" w16cid:durableId="937063432">
     <w:abstractNumId w:val="0"/>
   </w:num>
 </w:numbering>

</xml_diff>